<commit_message>
Update modified files 2023-11-23
</commit_message>
<xml_diff>
--- a/PROF/Céline - Latex/3eme/Le petit truc en plus/3eme - le petit truc en plus - calcul numérique.docx
+++ b/PROF/Céline - Latex/3eme/Le petit truc en plus/3eme - le petit truc en plus - calcul numérique.docx
@@ -1,124 +1,36 @@
 
 <file path=word/document.xml><?xml version="1.0" encoding="utf-8"?>
-<w:document xmlns:wpc="http://schemas.microsoft.com/office/word/2010/wordprocessingCanvas" xmlns:cx="http://schemas.microsoft.com/office/drawing/2014/chartex" xmlns:mc="http://schemas.openxmlformats.org/markup-compatibility/2006" xmlns:o="urn:schemas-microsoft-com:office:office" xmlns:r="http://schemas.openxmlformats.org/officeDocument/2006/relationships" xmlns:m="http://schemas.openxmlformats.org/officeDocument/2006/math" xmlns:v="urn:schemas-microsoft-com:vml" xmlns:wp14="http://schemas.microsoft.com/office/word/2010/wordprocessingDrawing" xmlns:wp="http://schemas.openxmlformats.org/drawingml/2006/wordprocessingDrawing" xmlns:w10="urn:schemas-microsoft-com:office:word" xmlns:w="http://schemas.openxmlformats.org/wordprocessingml/2006/main" xmlns:w14="http://schemas.microsoft.com/office/word/2010/wordml" xmlns:w15="http://schemas.microsoft.com/office/word/2012/wordml" xmlns:w16se="http://schemas.microsoft.com/office/word/2015/wordml/symex" xmlns:wpg="http://schemas.microsoft.com/office/word/2010/wordprocessingGroup" xmlns:wpi="http://schemas.microsoft.com/office/word/2010/wordprocessingInk" xmlns:wne="http://schemas.microsoft.com/office/word/2006/wordml" xmlns:wps="http://schemas.microsoft.com/office/word/2010/wordprocessingShape" mc:Ignorable="w14 w15 w16se wp14">
+<w:document xmlns:wpc="http://schemas.microsoft.com/office/word/2010/wordprocessingCanvas" xmlns:cx="http://schemas.microsoft.com/office/drawing/2014/chartex" xmlns:cx1="http://schemas.microsoft.com/office/drawing/2015/9/8/chartex" xmlns:cx2="http://schemas.microsoft.com/office/drawing/2015/10/21/chartex" xmlns:cx3="http://schemas.microsoft.com/office/drawing/2016/5/9/chartex" xmlns:cx4="http://schemas.microsoft.com/office/drawing/2016/5/10/chartex" xmlns:cx5="http://schemas.microsoft.com/office/drawing/2016/5/11/chartex" xmlns:cx6="http://schemas.microsoft.com/office/drawing/2016/5/12/chartex" xmlns:cx7="http://schemas.microsoft.com/office/drawing/2016/5/13/chartex" xmlns:cx8="http://schemas.microsoft.com/office/drawing/2016/5/14/chartex" xmlns:mc="http://schemas.openxmlformats.org/markup-compatibility/2006" xmlns:aink="http://schemas.microsoft.com/office/drawing/2016/ink" xmlns:am3d="http://schemas.microsoft.com/office/drawing/2017/model3d" xmlns:o="urn:schemas-microsoft-com:office:office" xmlns:oel="http://schemas.microsoft.com/office/2019/extlst" xmlns:r="http://schemas.openxmlformats.org/officeDocument/2006/relationships" xmlns:m="http://schemas.openxmlformats.org/officeDocument/2006/math" xmlns:v="urn:schemas-microsoft-com:vml" xmlns:wp14="http://schemas.microsoft.com/office/word/2010/wordprocessingDrawing" xmlns:wp="http://schemas.openxmlformats.org/drawingml/2006/wordprocessingDrawing" xmlns:w10="urn:schemas-microsoft-com:office:word" xmlns:w="http://schemas.openxmlformats.org/wordprocessingml/2006/main" xmlns:w14="http://schemas.microsoft.com/office/word/2010/wordml" xmlns:w15="http://schemas.microsoft.com/office/word/2012/wordml" xmlns:w16cex="http://schemas.microsoft.com/office/word/2018/wordml/cex" xmlns:w16cid="http://schemas.microsoft.com/office/word/2016/wordml/cid" xmlns:w16="http://schemas.microsoft.com/office/word/2018/wordml" xmlns:w16sdtdh="http://schemas.microsoft.com/office/word/2020/wordml/sdtdatahash" xmlns:w16se="http://schemas.microsoft.com/office/word/2015/wordml/symex" xmlns:wpg="http://schemas.microsoft.com/office/word/2010/wordprocessingGroup" xmlns:wpi="http://schemas.microsoft.com/office/word/2010/wordprocessingInk" xmlns:wne="http://schemas.microsoft.com/office/word/2006/wordml" xmlns:wps="http://schemas.microsoft.com/office/word/2010/wordprocessingShape" mc:Ignorable="w14 w15 w16se w16cid w16 w16cex w16sdtdh wp14">
   <w:body>
-    <w:tbl>
-      <w:tblPr>
-        <w:tblStyle w:val="Grilledutableau"/>
-        <w:tblpPr w:leftFromText="141" w:rightFromText="141" w:vertAnchor="text" w:horzAnchor="margin" w:tblpXSpec="right" w:tblpY="-195"/>
-        <w:tblW w:w="0" w:type="auto"/>
-        <w:tblLook w:val="04A0" w:firstRow="1" w:lastRow="0" w:firstColumn="1" w:lastColumn="0" w:noHBand="0" w:noVBand="1"/>
-      </w:tblPr>
-      <w:tblGrid>
-        <w:gridCol w:w="1838"/>
-      </w:tblGrid>
-      <w:tr>
-        <w:tc>
-          <w:tcPr>
-            <w:tcW w:w="1838" w:type="dxa"/>
-          </w:tcPr>
-          <w:p>
-            <w:pPr>
-              <w:rPr>
-                <w:rFonts w:cstheme="minorHAnsi"/>
-                <w:sz w:val="28"/>
-                <w:szCs w:val="28"/>
-              </w:rPr>
-            </w:pPr>
-            <w:r>
-              <w:rPr>
-                <w:rFonts w:cstheme="minorHAnsi"/>
-                <w:sz w:val="28"/>
-                <w:szCs w:val="28"/>
-              </w:rPr>
-              <w:t>Note sur 5</w:t>
-            </w:r>
-            <w:bookmarkStart w:id="0" w:name="_GoBack"/>
-            <w:bookmarkEnd w:id="0"/>
-            <w:r>
-              <w:rPr>
-                <w:rFonts w:cstheme="minorHAnsi"/>
-                <w:sz w:val="28"/>
-                <w:szCs w:val="28"/>
-              </w:rPr>
-              <w:t xml:space="preserve"> : </w:t>
-            </w:r>
-          </w:p>
-          <w:p>
-            <w:pPr>
-              <w:rPr>
-                <w:rFonts w:cstheme="minorHAnsi"/>
-                <w:sz w:val="28"/>
-                <w:szCs w:val="28"/>
-              </w:rPr>
-            </w:pPr>
-          </w:p>
-          <w:p>
-            <w:pPr>
-              <w:rPr>
-                <w:rFonts w:cstheme="minorHAnsi"/>
-                <w:sz w:val="28"/>
-                <w:szCs w:val="28"/>
-              </w:rPr>
-            </w:pPr>
-          </w:p>
-          <w:p>
-            <w:pPr>
-              <w:rPr>
-                <w:rFonts w:cstheme="minorHAnsi"/>
-                <w:sz w:val="28"/>
-                <w:szCs w:val="28"/>
-              </w:rPr>
-            </w:pPr>
-          </w:p>
-        </w:tc>
-      </w:tr>
-    </w:tbl>
     <w:p>
       <w:pPr>
         <w:rPr>
           <w:rFonts w:ascii="Brush Script MT" w:hAnsi="Brush Script MT"/>
-          <w:sz w:val="56"/>
-          <w:szCs w:val="56"/>
-        </w:rPr>
-      </w:pPr>
-      <w:r>
-        <w:rPr>
-          <w:rFonts w:ascii="Brush Script MT" w:hAnsi="Brush Script MT"/>
-          <w:sz w:val="56"/>
-          <w:szCs w:val="56"/>
+          <w:sz w:val="52"/>
+          <w:szCs w:val="52"/>
+        </w:rPr>
+      </w:pPr>
+      <w:r>
+        <w:rPr>
+          <w:rFonts w:ascii="Brush Script MT" w:hAnsi="Brush Script MT"/>
+          <w:sz w:val="52"/>
+          <w:szCs w:val="52"/>
         </w:rPr>
         <w:t>Le petit truc en plus !</w:t>
       </w:r>
       <w:r>
         <w:rPr>
           <w:rFonts w:ascii="Brush Script MT" w:hAnsi="Brush Script MT"/>
-          <w:sz w:val="56"/>
-          <w:szCs w:val="56"/>
+          <w:sz w:val="52"/>
+          <w:szCs w:val="52"/>
         </w:rPr>
         <w:tab/>
       </w:r>
       <w:r>
         <w:rPr>
           <w:rFonts w:ascii="Brush Script MT" w:hAnsi="Brush Script MT"/>
-          <w:sz w:val="56"/>
-          <w:szCs w:val="56"/>
-        </w:rPr>
-        <w:tab/>
-      </w:r>
-      <w:r>
-        <w:rPr>
-          <w:rFonts w:ascii="Brush Script MT" w:hAnsi="Brush Script MT"/>
-          <w:sz w:val="56"/>
-          <w:szCs w:val="56"/>
-        </w:rPr>
-        <w:tab/>
-      </w:r>
-      <w:r>
-        <w:rPr>
-          <w:rFonts w:ascii="Brush Script MT" w:hAnsi="Brush Script MT"/>
-          <w:sz w:val="56"/>
-          <w:szCs w:val="56"/>
+          <w:sz w:val="52"/>
+          <w:szCs w:val="52"/>
         </w:rPr>
         <w:tab/>
         <w:t xml:space="preserve">     </w:t>
@@ -126,24 +38,48 @@
       <w:r>
         <w:rPr>
           <w:rFonts w:ascii="Brush Script MT" w:hAnsi="Brush Script MT"/>
-          <w:sz w:val="56"/>
-          <w:szCs w:val="56"/>
+          <w:sz w:val="52"/>
+          <w:szCs w:val="52"/>
         </w:rPr>
         <w:tab/>
       </w:r>
       <w:r>
         <w:rPr>
           <w:rFonts w:ascii="Brush Script MT" w:hAnsi="Brush Script MT"/>
-          <w:sz w:val="56"/>
-          <w:szCs w:val="56"/>
+          <w:sz w:val="52"/>
+          <w:szCs w:val="52"/>
+        </w:rPr>
+        <w:tab/>
+      </w:r>
+      <w:r>
+        <w:rPr>
+          <w:rFonts w:ascii="Brush Script MT" w:hAnsi="Brush Script MT"/>
+          <w:sz w:val="52"/>
+          <w:szCs w:val="52"/>
+        </w:rPr>
+        <w:tab/>
+      </w:r>
+      <w:r>
+        <w:rPr>
+          <w:rFonts w:ascii="Brush Script MT" w:hAnsi="Brush Script MT"/>
+          <w:sz w:val="52"/>
+          <w:szCs w:val="52"/>
+        </w:rPr>
+        <w:tab/>
+      </w:r>
+      <w:r>
+        <w:rPr>
+          <w:rFonts w:ascii="Brush Script MT" w:hAnsi="Brush Script MT"/>
+          <w:sz w:val="52"/>
+          <w:szCs w:val="52"/>
         </w:rPr>
         <w:t>3</w:t>
       </w:r>
       <w:r>
         <w:rPr>
           <w:rFonts w:ascii="Brush Script MT" w:hAnsi="Brush Script MT"/>
-          <w:sz w:val="56"/>
-          <w:szCs w:val="56"/>
+          <w:sz w:val="52"/>
+          <w:szCs w:val="52"/>
           <w:vertAlign w:val="superscript"/>
         </w:rPr>
         <w:t>e</w:t>
@@ -151,8 +87,8 @@
       <w:r>
         <w:rPr>
           <w:rFonts w:ascii="Brush Script MT" w:hAnsi="Brush Script MT"/>
-          <w:sz w:val="56"/>
-          <w:szCs w:val="56"/>
+          <w:sz w:val="52"/>
+          <w:szCs w:val="52"/>
         </w:rPr>
         <w:t xml:space="preserve"> </w:t>
       </w:r>
@@ -161,50 +97,74 @@
       <w:pPr>
         <w:rPr>
           <w:rFonts w:ascii="Brush Script MT" w:hAnsi="Brush Script MT"/>
-          <w:sz w:val="56"/>
-          <w:szCs w:val="56"/>
-        </w:rPr>
-      </w:pPr>
-      <w:r>
-        <w:rPr>
-          <w:rFonts w:ascii="Brush Script MT" w:hAnsi="Brush Script MT"/>
-          <w:sz w:val="56"/>
-          <w:szCs w:val="56"/>
-        </w:rPr>
-        <w:tab/>
-      </w:r>
-      <w:r>
-        <w:rPr>
-          <w:rFonts w:ascii="Brush Script MT" w:hAnsi="Brush Script MT"/>
-          <w:sz w:val="56"/>
-          <w:szCs w:val="56"/>
-        </w:rPr>
-        <w:tab/>
+          <w:sz w:val="52"/>
+          <w:szCs w:val="52"/>
+        </w:rPr>
+      </w:pPr>
+    </w:p>
+    <w:p>
+      <w:pPr>
+        <w:rPr>
+          <w:rFonts w:cstheme="minorHAnsi"/>
+          <w:sz w:val="36"/>
+          <w:szCs w:val="36"/>
+        </w:rPr>
+      </w:pPr>
+      <w:r>
+        <w:rPr>
+          <w:rFonts w:ascii="Brush Script MT" w:hAnsi="Brush Script MT"/>
+          <w:sz w:val="48"/>
+          <w:szCs w:val="48"/>
+        </w:rPr>
         <w:t xml:space="preserve">A rendre avant le </w:t>
       </w:r>
       <w:r>
         <w:rPr>
           <w:rFonts w:ascii="Brush Script MT" w:hAnsi="Brush Script MT"/>
-          <w:sz w:val="56"/>
-          <w:szCs w:val="56"/>
-        </w:rPr>
-        <w:t>28</w:t>
-      </w:r>
-      <w:r>
-        <w:rPr>
-          <w:rFonts w:ascii="Brush Script MT" w:hAnsi="Brush Script MT"/>
-          <w:sz w:val="56"/>
-          <w:szCs w:val="56"/>
+          <w:sz w:val="48"/>
+          <w:szCs w:val="48"/>
+        </w:rPr>
+        <w:t xml:space="preserve">vendredi </w:t>
+      </w:r>
+      <w:r>
+        <w:rPr>
+          <w:rFonts w:ascii="Brush Script MT" w:hAnsi="Brush Script MT"/>
+          <w:sz w:val="48"/>
+          <w:szCs w:val="48"/>
+        </w:rPr>
+        <w:t>2</w:t>
+      </w:r>
+      <w:r>
+        <w:rPr>
+          <w:rFonts w:ascii="Brush Script MT" w:hAnsi="Brush Script MT"/>
+          <w:sz w:val="48"/>
+          <w:szCs w:val="48"/>
+        </w:rPr>
+        <w:t>9</w:t>
+      </w:r>
+      <w:r>
+        <w:rPr>
+          <w:rFonts w:ascii="Brush Script MT" w:hAnsi="Brush Script MT"/>
+          <w:sz w:val="48"/>
+          <w:szCs w:val="48"/>
         </w:rPr>
         <w:t xml:space="preserve"> </w:t>
       </w:r>
       <w:r>
         <w:rPr>
           <w:rFonts w:ascii="Brush Script MT" w:hAnsi="Brush Script MT"/>
-          <w:sz w:val="56"/>
-          <w:szCs w:val="56"/>
+          <w:sz w:val="48"/>
+          <w:szCs w:val="48"/>
         </w:rPr>
         <w:t>septembre</w:t>
+      </w:r>
+      <w:r>
+        <w:rPr>
+          <w:rFonts w:ascii="Brush Script MT" w:hAnsi="Brush Script MT"/>
+          <w:sz w:val="48"/>
+          <w:szCs w:val="48"/>
+        </w:rPr>
+        <w:t> !</w:t>
       </w:r>
     </w:p>
     <w:p>
@@ -220,91 +180,92 @@
       <w:pPr>
         <w:rPr>
           <w:rFonts w:cstheme="minorHAnsi"/>
-          <w:sz w:val="40"/>
-          <w:szCs w:val="40"/>
-        </w:rPr>
-      </w:pPr>
+          <w:i/>
+          <w:sz w:val="24"/>
+          <w:szCs w:val="24"/>
+        </w:rPr>
+      </w:pPr>
+      <w:r>
+        <w:rPr>
+          <w:rFonts w:cstheme="minorHAnsi"/>
+          <w:b/>
+          <w:sz w:val="24"/>
+          <w:szCs w:val="24"/>
+          <w:u w:val="single"/>
+        </w:rPr>
+        <w:t xml:space="preserve">Exercice :  </w:t>
+      </w:r>
+      <w:r>
+        <w:rPr>
+          <w:rFonts w:cstheme="minorHAnsi"/>
+          <w:i/>
+          <w:sz w:val="24"/>
+          <w:szCs w:val="24"/>
+        </w:rPr>
+        <w:t>Répondre par vrai ou faux aux affirmations suivantes et justifier vos réponses.</w:t>
+      </w:r>
     </w:p>
     <w:p>
       <w:pPr>
         <w:rPr>
           <w:rFonts w:cstheme="minorHAnsi"/>
-          <w:sz w:val="40"/>
-          <w:szCs w:val="40"/>
+          <w:i/>
+          <w:sz w:val="24"/>
+          <w:szCs w:val="24"/>
         </w:rPr>
       </w:pPr>
     </w:p>
     <w:p>
       <w:pPr>
         <w:rPr>
-          <w:rFonts w:cstheme="minorHAnsi"/>
-          <w:i/>
-          <w:sz w:val="28"/>
-          <w:szCs w:val="28"/>
-        </w:rPr>
-      </w:pPr>
-      <w:r>
-        <w:rPr>
-          <w:rFonts w:cstheme="minorHAnsi"/>
+          <w:sz w:val="24"/>
+          <w:szCs w:val="24"/>
+        </w:rPr>
+      </w:pPr>
+      <w:r>
+        <w:rPr>
           <w:b/>
-          <w:sz w:val="28"/>
-          <w:szCs w:val="28"/>
-          <w:u w:val="single"/>
-        </w:rPr>
-        <w:t xml:space="preserve">Exercice :  </w:t>
-      </w:r>
-      <w:r>
-        <w:rPr>
-          <w:rFonts w:cstheme="minorHAnsi"/>
-          <w:i/>
-          <w:sz w:val="28"/>
-          <w:szCs w:val="28"/>
-        </w:rPr>
-        <w:t>Répondre par vrai ou faux aux affirmations suivantes et justifier vos réponses.</w:t>
+          <w:sz w:val="24"/>
+          <w:szCs w:val="24"/>
+        </w:rPr>
+        <w:t>Affirmation 1 :</w:t>
+      </w:r>
+      <w:r>
+        <w:rPr>
+          <w:sz w:val="24"/>
+          <w:szCs w:val="24"/>
+        </w:rPr>
+        <w:t xml:space="preserve"> Un faucon pèlerin vole vers sa proie à une vitesse de 180 km/h. Il est plus rapide qu’un ballon de football tiré à la vitesse de 51 m/s.</w:t>
       </w:r>
     </w:p>
     <w:p>
       <w:pPr>
         <w:rPr>
-          <w:sz w:val="28"/>
-          <w:szCs w:val="28"/>
-        </w:rPr>
-      </w:pPr>
-      <w:r>
-        <w:rPr>
-          <w:b/>
-          <w:sz w:val="28"/>
-          <w:szCs w:val="28"/>
-        </w:rPr>
-        <w:t>Affirmation 1 :</w:t>
-      </w:r>
-      <w:r>
-        <w:rPr>
-          <w:sz w:val="28"/>
-          <w:szCs w:val="28"/>
-        </w:rPr>
-        <w:t xml:space="preserve"> Un faucon pèlerin vole vers sa proie à une vitesse de 180 km/h. Il est plus rapide qu’un ballon de football tiré à la vitesse de 51 m/s.</w:t>
-      </w:r>
+          <w:sz w:val="24"/>
+          <w:szCs w:val="24"/>
+        </w:rPr>
+      </w:pPr>
     </w:p>
     <w:p>
       <w:pPr>
         <w:rPr>
-          <w:sz w:val="28"/>
-          <w:szCs w:val="28"/>
+          <w:rFonts w:eastAsiaTheme="minorEastAsia"/>
+          <w:sz w:val="24"/>
+          <w:szCs w:val="24"/>
         </w:rPr>
       </w:pPr>
       <w:r>
         <w:rPr>
           <w:b/>
-          <w:sz w:val="28"/>
-          <w:szCs w:val="28"/>
+          <w:sz w:val="24"/>
+          <w:szCs w:val="24"/>
         </w:rPr>
         <w:t>Affirmation 2 :</w:t>
       </w:r>
       <w:r>
         <w:rPr>
-          <w:sz w:val="28"/>
-          <w:szCs w:val="28"/>
+          <w:sz w:val="24"/>
+          <w:szCs w:val="24"/>
         </w:rPr>
         <w:t xml:space="preserve"> </w:t>
       </w:r>
@@ -315,8 +276,8 @@
               <w:rPr>
                 <w:rFonts w:ascii="Cambria Math" w:hAnsi="Cambria Math"/>
                 <w:i/>
-                <w:sz w:val="36"/>
-                <w:szCs w:val="28"/>
+                <w:sz w:val="24"/>
+                <w:szCs w:val="24"/>
               </w:rPr>
             </m:ctrlPr>
           </m:fPr>
@@ -324,8 +285,8 @@
             <m:r>
               <w:rPr>
                 <w:rFonts w:ascii="Cambria Math" w:hAnsi="Cambria Math"/>
-                <w:sz w:val="36"/>
-                <w:szCs w:val="28"/>
+                <w:sz w:val="24"/>
+                <w:szCs w:val="24"/>
               </w:rPr>
               <m:t>11</m:t>
             </m:r>
@@ -334,8 +295,8 @@
             <m:r>
               <w:rPr>
                 <w:rFonts w:ascii="Cambria Math" w:hAnsi="Cambria Math"/>
-                <w:sz w:val="36"/>
-                <w:szCs w:val="28"/>
+                <w:sz w:val="24"/>
+                <w:szCs w:val="24"/>
               </w:rPr>
               <m:t>8</m:t>
             </m:r>
@@ -344,8 +305,8 @@
         <m:r>
           <w:rPr>
             <w:rFonts w:ascii="Cambria Math" w:hAnsi="Cambria Math"/>
-            <w:sz w:val="36"/>
-            <w:szCs w:val="28"/>
+            <w:sz w:val="24"/>
+            <w:szCs w:val="24"/>
           </w:rPr>
           <m:t>-</m:t>
         </m:r>
@@ -355,8 +316,8 @@
               <w:rPr>
                 <w:rFonts w:ascii="Cambria Math" w:hAnsi="Cambria Math"/>
                 <w:i/>
-                <w:sz w:val="36"/>
-                <w:szCs w:val="28"/>
+                <w:sz w:val="24"/>
+                <w:szCs w:val="24"/>
               </w:rPr>
             </m:ctrlPr>
           </m:fPr>
@@ -364,8 +325,8 @@
             <m:r>
               <w:rPr>
                 <w:rFonts w:ascii="Cambria Math" w:hAnsi="Cambria Math"/>
-                <w:sz w:val="36"/>
-                <w:szCs w:val="28"/>
+                <w:sz w:val="24"/>
+                <w:szCs w:val="24"/>
               </w:rPr>
               <m:t>1</m:t>
             </m:r>
@@ -374,8 +335,8 @@
             <m:r>
               <w:rPr>
                 <w:rFonts w:ascii="Cambria Math" w:hAnsi="Cambria Math"/>
-                <w:sz w:val="36"/>
-                <w:szCs w:val="28"/>
+                <w:sz w:val="24"/>
+                <w:szCs w:val="24"/>
               </w:rPr>
               <m:t>3</m:t>
             </m:r>
@@ -384,8 +345,8 @@
         <m:r>
           <w:rPr>
             <w:rFonts w:ascii="Cambria Math" w:hAnsi="Cambria Math"/>
-            <w:sz w:val="36"/>
-            <w:szCs w:val="28"/>
+            <w:sz w:val="24"/>
+            <w:szCs w:val="24"/>
           </w:rPr>
           <m:t>=</m:t>
         </m:r>
@@ -395,8 +356,8 @@
               <w:rPr>
                 <w:rFonts w:ascii="Cambria Math" w:hAnsi="Cambria Math"/>
                 <w:i/>
-                <w:sz w:val="36"/>
-                <w:szCs w:val="28"/>
+                <w:sz w:val="24"/>
+                <w:szCs w:val="24"/>
               </w:rPr>
             </m:ctrlPr>
           </m:fPr>
@@ -404,8 +365,8 @@
             <m:r>
               <w:rPr>
                 <w:rFonts w:ascii="Cambria Math" w:hAnsi="Cambria Math"/>
-                <w:sz w:val="36"/>
-                <w:szCs w:val="28"/>
+                <w:sz w:val="24"/>
+                <w:szCs w:val="24"/>
               </w:rPr>
               <m:t>11-1</m:t>
             </m:r>
@@ -414,8 +375,8 @@
             <m:r>
               <w:rPr>
                 <w:rFonts w:ascii="Cambria Math" w:hAnsi="Cambria Math"/>
-                <w:sz w:val="36"/>
-                <w:szCs w:val="28"/>
+                <w:sz w:val="24"/>
+                <w:szCs w:val="24"/>
               </w:rPr>
               <m:t>8-3</m:t>
             </m:r>
@@ -426,124 +387,118 @@
     <w:p>
       <w:pPr>
         <w:rPr>
-          <w:sz w:val="28"/>
-          <w:szCs w:val="28"/>
-        </w:rPr>
-      </w:pPr>
-      <w:r>
-        <w:rPr>
-          <w:b/>
-          <w:sz w:val="28"/>
-          <w:szCs w:val="28"/>
-        </w:rPr>
-        <w:t>Affirmation 3 :</w:t>
-      </w:r>
-      <w:r>
-        <w:rPr>
-          <w:sz w:val="28"/>
-          <w:szCs w:val="28"/>
-        </w:rPr>
-        <w:t xml:space="preserve"> En 2016, le football féminin comptait en France 98 800 licenciées alors qu’il y en avait 76 000 en 2014. Un journaliste affirme que le nombre de licenciées a augmenté de 30% de 2014 à 2016. </w:t>
-      </w:r>
-      <w:proofErr w:type="spellStart"/>
-      <w:r>
-        <w:rPr>
-          <w:sz w:val="28"/>
-          <w:szCs w:val="28"/>
-        </w:rPr>
-        <w:t>A-t-il</w:t>
-      </w:r>
-      <w:proofErr w:type="spellEnd"/>
-      <w:r>
-        <w:rPr>
-          <w:sz w:val="28"/>
-          <w:szCs w:val="28"/>
-        </w:rPr>
-        <w:t xml:space="preserve"> raison</w:t>
-      </w:r>
-      <w:r>
-        <w:rPr>
-          <w:sz w:val="28"/>
-          <w:szCs w:val="28"/>
-        </w:rPr>
-        <w:t> ?</w:t>
-      </w:r>
+          <w:sz w:val="24"/>
+          <w:szCs w:val="24"/>
+        </w:rPr>
+      </w:pPr>
     </w:p>
     <w:p>
       <w:pPr>
         <w:rPr>
-          <w:sz w:val="28"/>
-          <w:szCs w:val="28"/>
+          <w:sz w:val="24"/>
+          <w:szCs w:val="24"/>
         </w:rPr>
       </w:pPr>
       <w:r>
         <w:rPr>
           <w:b/>
-          <w:sz w:val="28"/>
-          <w:szCs w:val="28"/>
-        </w:rPr>
-        <w:t>Affirmation 4 :</w:t>
-      </w:r>
-      <w:r>
-        <w:rPr>
-          <w:sz w:val="28"/>
-          <w:szCs w:val="28"/>
-        </w:rPr>
-        <w:t xml:space="preserve"> Si on augmente une quantité de 20%, il faut la diminuer de 20% pour retrouver sa valeur initiale.</w:t>
+          <w:sz w:val="24"/>
+          <w:szCs w:val="24"/>
+        </w:rPr>
+        <w:t>Affirmation 3 :</w:t>
+      </w:r>
+      <w:r>
+        <w:rPr>
+          <w:sz w:val="24"/>
+          <w:szCs w:val="24"/>
+        </w:rPr>
+        <w:t xml:space="preserve"> En 2016, le football féminin comptait en France 98 800 licenciées alors qu’il y en avait 76 000 en 2014. Un journaliste affirme que le nombre de licenciées a augmenté de 30% de 2014 à 2016. A-t-il raison ?</w:t>
       </w:r>
     </w:p>
     <w:p>
       <w:pPr>
         <w:rPr>
-          <w:sz w:val="28"/>
-          <w:szCs w:val="28"/>
-        </w:rPr>
-      </w:pPr>
-      <w:r>
-        <w:rPr>
-          <w:b/>
-          <w:sz w:val="28"/>
-          <w:szCs w:val="28"/>
-        </w:rPr>
-        <w:t>Affirmation 5 :</w:t>
-      </w:r>
-      <w:r>
-        <w:rPr>
-          <w:sz w:val="28"/>
-          <w:szCs w:val="28"/>
-        </w:rPr>
-        <w:t xml:space="preserve"> </w:t>
-      </w:r>
-      <w:r>
-        <w:rPr>
-          <w:sz w:val="28"/>
-          <w:szCs w:val="28"/>
-        </w:rPr>
-        <w:t xml:space="preserve">On considère le programme de calcul suivant : </w:t>
-      </w:r>
+          <w:sz w:val="24"/>
+          <w:szCs w:val="24"/>
+        </w:rPr>
+      </w:pPr>
     </w:p>
     <w:p>
       <w:pPr>
         <w:rPr>
-          <w:sz w:val="28"/>
-          <w:szCs w:val="28"/>
+          <w:sz w:val="24"/>
+          <w:szCs w:val="24"/>
+        </w:rPr>
+      </w:pPr>
+      <w:r>
+        <w:rPr>
+          <w:b/>
+          <w:sz w:val="24"/>
+          <w:szCs w:val="24"/>
+        </w:rPr>
+        <w:t>Affirmation 4 :</w:t>
+      </w:r>
+      <w:r>
+        <w:rPr>
+          <w:sz w:val="24"/>
+          <w:szCs w:val="24"/>
+        </w:rPr>
+        <w:t xml:space="preserve"> Si on augmente une quantité de 20%, il faut la diminuer de 20% pour retrouver sa valeur initiale.</w:t>
+      </w:r>
+    </w:p>
+    <w:p>
+      <w:pPr>
+        <w:rPr>
+          <w:sz w:val="24"/>
+          <w:szCs w:val="24"/>
+        </w:rPr>
+      </w:pPr>
+    </w:p>
+    <w:p>
+      <w:pPr>
+        <w:rPr>
+          <w:sz w:val="24"/>
+          <w:szCs w:val="24"/>
+        </w:rPr>
+      </w:pPr>
+      <w:r>
+        <w:rPr>
+          <w:b/>
+          <w:sz w:val="24"/>
+          <w:szCs w:val="24"/>
+        </w:rPr>
+        <w:t>Affirmation 5 :</w:t>
+      </w:r>
+      <w:r>
+        <w:rPr>
+          <w:sz w:val="24"/>
+          <w:szCs w:val="24"/>
+        </w:rPr>
+        <w:t xml:space="preserve"> On considère le programme de calcul suivant : </w:t>
+      </w:r>
+    </w:p>
+    <w:p>
+      <w:pPr>
+        <w:rPr>
+          <w:sz w:val="24"/>
+          <w:szCs w:val="24"/>
         </w:rPr>
       </w:pPr>
       <w:r>
         <w:rPr>
           <w:noProof/>
-          <w:sz w:val="28"/>
-          <w:szCs w:val="28"/>
+          <w:sz w:val="24"/>
+          <w:szCs w:val="24"/>
           <w:lang w:eastAsia="fr-FR"/>
         </w:rPr>
         <w:drawing>
-          <wp:anchor distT="0" distB="0" distL="114300" distR="114300" simplePos="0" relativeHeight="251658240" behindDoc="0" locked="0" layoutInCell="1" allowOverlap="1" wp14:anchorId="476195A3" wp14:editId="5E426E8F">
+          <wp:anchor distT="0" distB="0" distL="114300" distR="114300" simplePos="0" relativeHeight="251658240" behindDoc="0" locked="0" layoutInCell="1" allowOverlap="1" wp14:anchorId="476195A3" wp14:editId="1F424D76">
             <wp:simplePos x="0" y="0"/>
             <wp:positionH relativeFrom="margin">
-              <wp:posOffset>5076825</wp:posOffset>
+              <wp:posOffset>2079625</wp:posOffset>
             </wp:positionH>
             <wp:positionV relativeFrom="margin">
-              <wp:posOffset>5587365</wp:posOffset>
+              <wp:posOffset>6698615</wp:posOffset>
             </wp:positionV>
             <wp:extent cx="1666875" cy="1433195"/>
             <wp:effectExtent l="0" t="0" r="9525" b="0"/>
@@ -594,8 +549,8 @@
       </w:r>
       <w:r>
         <w:rPr>
-          <w:sz w:val="28"/>
-          <w:szCs w:val="28"/>
+          <w:sz w:val="24"/>
+          <w:szCs w:val="24"/>
         </w:rPr>
         <w:t xml:space="preserve">Si l’on choisit le nombre </w:t>
       </w:r>
@@ -606,8 +561,8 @@
               <w:rPr>
                 <w:rFonts w:ascii="Cambria Math" w:hAnsi="Cambria Math"/>
                 <w:i/>
-                <w:sz w:val="28"/>
-                <w:szCs w:val="28"/>
+                <w:sz w:val="24"/>
+                <w:szCs w:val="24"/>
               </w:rPr>
             </m:ctrlPr>
           </m:fPr>
@@ -615,8 +570,8 @@
             <m:r>
               <w:rPr>
                 <w:rFonts w:ascii="Cambria Math" w:hAnsi="Cambria Math"/>
-                <w:sz w:val="28"/>
-                <w:szCs w:val="28"/>
+                <w:sz w:val="24"/>
+                <w:szCs w:val="24"/>
               </w:rPr>
               <m:t>2</m:t>
             </m:r>
@@ -625,8 +580,8 @@
             <m:r>
               <w:rPr>
                 <w:rFonts w:ascii="Cambria Math" w:hAnsi="Cambria Math"/>
-                <w:sz w:val="28"/>
-                <w:szCs w:val="28"/>
+                <w:sz w:val="24"/>
+                <w:szCs w:val="24"/>
               </w:rPr>
               <m:t>3</m:t>
             </m:r>
@@ -636,8 +591,8 @@
       <w:r>
         <w:rPr>
           <w:rFonts w:eastAsiaTheme="minorEastAsia"/>
-          <w:sz w:val="28"/>
-          <w:szCs w:val="28"/>
+          <w:sz w:val="24"/>
+          <w:szCs w:val="24"/>
         </w:rPr>
         <w:t xml:space="preserve"> , le résultat du programme B   est </w:t>
       </w:r>
@@ -648,8 +603,8 @@
               <w:rPr>
                 <w:rFonts w:ascii="Cambria Math" w:eastAsiaTheme="minorEastAsia" w:hAnsi="Cambria Math"/>
                 <w:i/>
-                <w:sz w:val="28"/>
-                <w:szCs w:val="28"/>
+                <w:sz w:val="24"/>
+                <w:szCs w:val="24"/>
               </w:rPr>
             </m:ctrlPr>
           </m:fPr>
@@ -657,8 +612,8 @@
             <m:r>
               <w:rPr>
                 <w:rFonts w:ascii="Cambria Math" w:eastAsiaTheme="minorEastAsia" w:hAnsi="Cambria Math"/>
-                <w:sz w:val="28"/>
-                <w:szCs w:val="28"/>
+                <w:sz w:val="24"/>
+                <w:szCs w:val="24"/>
               </w:rPr>
               <m:t>58</m:t>
             </m:r>
@@ -667,8 +622,8 @@
             <m:r>
               <w:rPr>
                 <w:rFonts w:ascii="Cambria Math" w:eastAsiaTheme="minorEastAsia" w:hAnsi="Cambria Math"/>
-                <w:sz w:val="28"/>
-                <w:szCs w:val="28"/>
+                <w:sz w:val="24"/>
+                <w:szCs w:val="24"/>
               </w:rPr>
               <m:t>9</m:t>
             </m:r>
@@ -678,7 +633,7 @@
     </w:p>
     <w:sectPr>
       <w:pgSz w:w="11906" w:h="16838"/>
-      <w:pgMar w:top="426" w:right="566" w:bottom="426" w:left="567" w:header="708" w:footer="708" w:gutter="0"/>
+      <w:pgMar w:top="1440" w:right="1440" w:bottom="1440" w:left="1440" w:header="708" w:footer="708" w:gutter="0"/>
       <w:cols w:space="708"/>
       <w:docGrid w:linePitch="360"/>
     </w:sectPr>
@@ -687,7 +642,7 @@
 </file>
 
 <file path=word/numbering.xml><?xml version="1.0" encoding="utf-8"?>
-<w:numbering xmlns:wpc="http://schemas.microsoft.com/office/word/2010/wordprocessingCanvas" xmlns:cx="http://schemas.microsoft.com/office/drawing/2014/chartex" xmlns:mc="http://schemas.openxmlformats.org/markup-compatibility/2006" xmlns:o="urn:schemas-microsoft-com:office:office" xmlns:r="http://schemas.openxmlformats.org/officeDocument/2006/relationships" xmlns:m="http://schemas.openxmlformats.org/officeDocument/2006/math" xmlns:v="urn:schemas-microsoft-com:vml" xmlns:wp14="http://schemas.microsoft.com/office/word/2010/wordprocessingDrawing" xmlns:wp="http://schemas.openxmlformats.org/drawingml/2006/wordprocessingDrawing" xmlns:w10="urn:schemas-microsoft-com:office:word" xmlns:w="http://schemas.openxmlformats.org/wordprocessingml/2006/main" xmlns:w14="http://schemas.microsoft.com/office/word/2010/wordml" xmlns:w15="http://schemas.microsoft.com/office/word/2012/wordml" xmlns:w16se="http://schemas.microsoft.com/office/word/2015/wordml/symex" xmlns:wpg="http://schemas.microsoft.com/office/word/2010/wordprocessingGroup" xmlns:wpi="http://schemas.microsoft.com/office/word/2010/wordprocessingInk" xmlns:wne="http://schemas.microsoft.com/office/word/2006/wordml" xmlns:wps="http://schemas.microsoft.com/office/word/2010/wordprocessingShape" mc:Ignorable="w14 w15 w16se wp14">
+<w:numbering xmlns:wpc="http://schemas.microsoft.com/office/word/2010/wordprocessingCanvas" xmlns:cx="http://schemas.microsoft.com/office/drawing/2014/chartex" xmlns:cx1="http://schemas.microsoft.com/office/drawing/2015/9/8/chartex" xmlns:cx2="http://schemas.microsoft.com/office/drawing/2015/10/21/chartex" xmlns:cx3="http://schemas.microsoft.com/office/drawing/2016/5/9/chartex" xmlns:cx4="http://schemas.microsoft.com/office/drawing/2016/5/10/chartex" xmlns:cx5="http://schemas.microsoft.com/office/drawing/2016/5/11/chartex" xmlns:cx6="http://schemas.microsoft.com/office/drawing/2016/5/12/chartex" xmlns:cx7="http://schemas.microsoft.com/office/drawing/2016/5/13/chartex" xmlns:cx8="http://schemas.microsoft.com/office/drawing/2016/5/14/chartex" xmlns:mc="http://schemas.openxmlformats.org/markup-compatibility/2006" xmlns:aink="http://schemas.microsoft.com/office/drawing/2016/ink" xmlns:am3d="http://schemas.microsoft.com/office/drawing/2017/model3d" xmlns:o="urn:schemas-microsoft-com:office:office" xmlns:oel="http://schemas.microsoft.com/office/2019/extlst" xmlns:r="http://schemas.openxmlformats.org/officeDocument/2006/relationships" xmlns:m="http://schemas.openxmlformats.org/officeDocument/2006/math" xmlns:v="urn:schemas-microsoft-com:vml" xmlns:wp14="http://schemas.microsoft.com/office/word/2010/wordprocessingDrawing" xmlns:wp="http://schemas.openxmlformats.org/drawingml/2006/wordprocessingDrawing" xmlns:w10="urn:schemas-microsoft-com:office:word" xmlns:w="http://schemas.openxmlformats.org/wordprocessingml/2006/main" xmlns:w14="http://schemas.microsoft.com/office/word/2010/wordml" xmlns:w15="http://schemas.microsoft.com/office/word/2012/wordml" xmlns:w16cex="http://schemas.microsoft.com/office/word/2018/wordml/cex" xmlns:w16cid="http://schemas.microsoft.com/office/word/2016/wordml/cid" xmlns:w16="http://schemas.microsoft.com/office/word/2018/wordml" xmlns:w16sdtdh="http://schemas.microsoft.com/office/word/2020/wordml/sdtdatahash" xmlns:w16se="http://schemas.microsoft.com/office/word/2015/wordml/symex" xmlns:wpg="http://schemas.microsoft.com/office/word/2010/wordprocessingGroup" xmlns:wpi="http://schemas.microsoft.com/office/word/2010/wordprocessingInk" xmlns:wne="http://schemas.microsoft.com/office/word/2006/wordml" xmlns:wps="http://schemas.microsoft.com/office/word/2010/wordprocessingShape" mc:Ignorable="w14 w15 w16se w16cid w16 w16cex w16sdtdh wp14">
   <w:abstractNum w:abstractNumId="0" w15:restartNumberingAfterBreak="0">
     <w:nsid w:val="13CA551A"/>
     <w:multiLevelType w:val="hybridMultilevel"/>
@@ -1003,20 +958,20 @@
       </w:rPr>
     </w:lvl>
   </w:abstractNum>
-  <w:num w:numId="1">
+  <w:num w:numId="1" w16cid:durableId="62915946">
     <w:abstractNumId w:val="2"/>
   </w:num>
-  <w:num w:numId="2">
+  <w:num w:numId="2" w16cid:durableId="2058816927">
     <w:abstractNumId w:val="0"/>
   </w:num>
-  <w:num w:numId="3">
+  <w:num w:numId="3" w16cid:durableId="741634067">
     <w:abstractNumId w:val="1"/>
   </w:num>
 </w:numbering>
 </file>
 
 <file path=word/styles.xml><?xml version="1.0" encoding="utf-8"?>
-<w:styles xmlns:mc="http://schemas.openxmlformats.org/markup-compatibility/2006" xmlns:r="http://schemas.openxmlformats.org/officeDocument/2006/relationships" xmlns:w="http://schemas.openxmlformats.org/wordprocessingml/2006/main" xmlns:w14="http://schemas.microsoft.com/office/word/2010/wordml" xmlns:w15="http://schemas.microsoft.com/office/word/2012/wordml" xmlns:w16se="http://schemas.microsoft.com/office/word/2015/wordml/symex" mc:Ignorable="w14 w15 w16se">
+<w:styles xmlns:mc="http://schemas.openxmlformats.org/markup-compatibility/2006" xmlns:r="http://schemas.openxmlformats.org/officeDocument/2006/relationships" xmlns:w="http://schemas.openxmlformats.org/wordprocessingml/2006/main" xmlns:w14="http://schemas.microsoft.com/office/word/2010/wordml" xmlns:w15="http://schemas.microsoft.com/office/word/2012/wordml" xmlns:w16cex="http://schemas.microsoft.com/office/word/2018/wordml/cex" xmlns:w16cid="http://schemas.microsoft.com/office/word/2016/wordml/cid" xmlns:w16="http://schemas.microsoft.com/office/word/2018/wordml" xmlns:w16sdtdh="http://schemas.microsoft.com/office/word/2020/wordml/sdtdatahash" xmlns:w16se="http://schemas.microsoft.com/office/word/2015/wordml/symex" mc:Ignorable="w14 w15 w16se w16cid w16 w16cex w16sdtdh">
   <w:docDefaults>
     <w:rPrDefault>
       <w:rPr>
@@ -1032,7 +987,7 @@
       </w:pPr>
     </w:pPrDefault>
   </w:docDefaults>
-  <w:latentStyles w:defLockedState="0" w:defUIPriority="99" w:defSemiHidden="0" w:defUnhideWhenUsed="0" w:defQFormat="0" w:count="371">
+  <w:latentStyles w:defLockedState="0" w:defUIPriority="99" w:defSemiHidden="0" w:defUnhideWhenUsed="0" w:defQFormat="0" w:count="376">
     <w:lsdException w:name="Normal" w:uiPriority="0" w:qFormat="1"/>
     <w:lsdException w:name="heading 1" w:uiPriority="9" w:qFormat="1"/>
     <w:lsdException w:name="heading 2" w:semiHidden="1" w:uiPriority="9" w:unhideWhenUsed="1" w:qFormat="1"/>
@@ -1404,6 +1359,11 @@
     <w:lsdException w:name="List Table 5 Dark Accent 6" w:uiPriority="50"/>
     <w:lsdException w:name="List Table 6 Colorful Accent 6" w:uiPriority="51"/>
     <w:lsdException w:name="List Table 7 Colorful Accent 6" w:uiPriority="52"/>
+    <w:lsdException w:name="Mention" w:semiHidden="1" w:unhideWhenUsed="1"/>
+    <w:lsdException w:name="Smart Hyperlink" w:semiHidden="1" w:unhideWhenUsed="1"/>
+    <w:lsdException w:name="Hashtag" w:semiHidden="1" w:unhideWhenUsed="1"/>
+    <w:lsdException w:name="Unresolved Mention" w:semiHidden="1" w:unhideWhenUsed="1"/>
+    <w:lsdException w:name="Smart Link" w:semiHidden="1" w:unhideWhenUsed="1"/>
   </w:latentStyles>
   <w:style w:type="paragraph" w:default="1" w:styleId="Normal">
     <w:name w:val="Normal"/>

</xml_diff>